<commit_message>
Added connection to the Emotiv Headset. The program does not yet give feedback on connection.
</commit_message>
<xml_diff>
--- a/Documents/Proposal/CapstoneProposalSubmit3_MichaelCarlson.docx
+++ b/Documents/Proposal/CapstoneProposalSubmit3_MichaelCarlson.docx
@@ -1499,8 +1499,6 @@
         </w:rPr>
         <w:t>All Directions Simultaneously</w:t>
       </w:r>
-      <w:bookmarkStart w:id="0" w:name="_GoBack"/>
-      <w:bookmarkEnd w:id="0"/>
     </w:p>
     <w:p>
       <w:pPr>
@@ -1835,6 +1833,12 @@
         </w:rPr>
         <w:t>Description: As person with ADD/ADHD, I need a way to track progress so that I can tell if my concentration has improved</w:t>
       </w:r>
+      <w:r>
+        <w:rPr>
+          <w:sz w:val="24"/>
+        </w:rPr>
+        <w:t>.</w:t>
+      </w:r>
     </w:p>
     <w:p>
       <w:pPr>
@@ -1865,6 +1869,7 @@
           <w:sz w:val="24"/>
         </w:rPr>
       </w:pPr>
+      <w:bookmarkStart w:id="0" w:name="_GoBack"/>
       <w:r>
         <w:rPr>
           <w:sz w:val="24"/>
@@ -1872,6 +1877,7 @@
         <w:t>The tracking of improved concentration is in the form of a graph. The user can look at the graph at any time. The graph will show plot points of average concentration during each practice session.</w:t>
       </w:r>
     </w:p>
+    <w:bookmarkEnd w:id="0"/>
     <w:p>
       <w:pPr>
         <w:rPr>
@@ -3427,7 +3433,7 @@
 </file>
 
 <file path=customXml/itemProps1.xml><?xml version="1.0" encoding="utf-8"?>
-<ds:datastoreItem xmlns:ds="http://schemas.openxmlformats.org/officeDocument/2006/customXml" ds:itemID="{7F3B91F4-B7D5-4873-AC2A-9DD69C2677CE}">
+<ds:datastoreItem xmlns:ds="http://schemas.openxmlformats.org/officeDocument/2006/customXml" ds:itemID="{3915E23E-6548-4975-86B8-EE0F119B8FF9}">
   <ds:schemaRefs>
     <ds:schemaRef ds:uri="http://schemas.openxmlformats.org/officeDocument/2006/bibliography"/>
   </ds:schemaRefs>

</xml_diff>